<commit_message>
Blog Digital Feedback Loop
</commit_message>
<xml_diff>
--- a/doc/HostingStaticHTMLWebsiteWithAzureStaticWebApps.docx
+++ b/doc/HostingStaticHTMLWebsiteWithAzureStaticWebApps.docx
@@ -275,6 +275,18 @@
         </w:rPr>
         <w:t>An Azure account with an active subscription. If you don't have one, you can create an account for free.</w:t>
       </w:r>
+      <w:r>
+        <w:rPr>
+          <w:lang w:val="en-US"/>
+        </w:rPr>
+        <w:t xml:space="preserve"> </w:t>
+      </w:r>
+      <w:r>
+        <w:rPr>
+          <w:lang w:val="en-US"/>
+        </w:rPr>
+        <w:t>https://portal.azure.com/</w:t>
+      </w:r>
     </w:p>
     <w:p>
       <w:pPr>
@@ -291,15 +303,122 @@
         <w:rPr>
           <w:lang w:val="en-US"/>
         </w:rPr>
-        <w:t>A GitHub account. If you don't have one, you can create an account for free.</w:t>
-      </w:r>
-    </w:p>
-    <w:p>
-      <w:pPr>
-        <w:rPr>
-          <w:lang w:val="en-US"/>
-        </w:rPr>
-      </w:pPr>
+        <w:t xml:space="preserve">A GitHub account. </w:t>
+      </w:r>
+      <w:r>
+        <w:rPr>
+          <w:lang w:val="en-US"/>
+        </w:rPr>
+        <w:t>https://github.com/</w:t>
+      </w:r>
+    </w:p>
+    <w:p>
+      <w:pPr>
+        <w:pStyle w:val="ListParagraph"/>
+        <w:numPr>
+          <w:ilvl w:val="0"/>
+          <w:numId w:val="11"/>
+        </w:numPr>
+        <w:rPr>
+          <w:lang w:val="en-US"/>
+        </w:rPr>
+      </w:pPr>
+      <w:r>
+        <w:rPr>
+          <w:lang w:val="en-US"/>
+        </w:rPr>
+        <w:t>Visual Studio Code</w:t>
+      </w:r>
+      <w:r>
+        <w:rPr>
+          <w:lang w:val="en-US"/>
+        </w:rPr>
+        <w:t xml:space="preserve"> </w:t>
+      </w:r>
+      <w:r>
+        <w:rPr>
+          <w:lang w:val="en-US"/>
+        </w:rPr>
+        <w:t>https://code.visualstudio.com/</w:t>
+      </w:r>
+    </w:p>
+    <w:p>
+      <w:pPr>
+        <w:pStyle w:val="ListParagraph"/>
+        <w:numPr>
+          <w:ilvl w:val="0"/>
+          <w:numId w:val="11"/>
+        </w:numPr>
+        <w:rPr>
+          <w:lang w:val="en-US"/>
+        </w:rPr>
+      </w:pPr>
+      <w:r>
+        <w:rPr>
+          <w:lang w:val="en-US"/>
+        </w:rPr>
+        <w:t>Azure Static Web Apps extension for Visual Studio Code</w:t>
+      </w:r>
+      <w:r>
+        <w:rPr>
+          <w:lang w:val="en-US"/>
+        </w:rPr>
+        <w:t xml:space="preserve"> </w:t>
+      </w:r>
+      <w:r>
+        <w:rPr>
+          <w:lang w:val="en-US"/>
+        </w:rPr>
+        <w:t>https://marketplace.visualstudio.com/items?itemName=ms-azuretools.vscode-azurestaticwebapps</w:t>
+      </w:r>
+    </w:p>
+    <w:p>
+      <w:pPr>
+        <w:pStyle w:val="ListParagraph"/>
+        <w:numPr>
+          <w:ilvl w:val="0"/>
+          <w:numId w:val="11"/>
+        </w:numPr>
+        <w:rPr>
+          <w:lang w:val="en-US"/>
+        </w:rPr>
+      </w:pPr>
+      <w:r>
+        <w:rPr>
+          <w:lang w:val="en-US"/>
+        </w:rPr>
+        <w:t>Install Git</w:t>
+      </w:r>
+      <w:r>
+        <w:rPr>
+          <w:lang w:val="en-US"/>
+        </w:rPr>
+        <w:t xml:space="preserve"> </w:t>
+      </w:r>
+      <w:r>
+        <w:rPr>
+          <w:lang w:val="en-US"/>
+        </w:rPr>
+        <w:t>https://www.git-scm.com/downloads</w:t>
+      </w:r>
+    </w:p>
+    <w:p>
+      <w:pPr>
+        <w:pStyle w:val="ListParagraph"/>
+        <w:numPr>
+          <w:ilvl w:val="0"/>
+          <w:numId w:val="11"/>
+        </w:numPr>
+        <w:rPr>
+          <w:lang w:val="en-US"/>
+        </w:rPr>
+      </w:pPr>
+      <w:r>
+        <w:rPr>
+          <w:lang w:val="en-US"/>
+        </w:rPr>
+        <w:t>Static Website content managed in your GitHub repository</w:t>
+      </w:r>
     </w:p>
     <w:p>
       <w:pPr>
@@ -328,11 +447,120 @@
           <w:sz w:val="26"/>
           <w:lang w:val="en-US"/>
         </w:rPr>
+        <w:t>Steps</w:t>
+      </w:r>
+    </w:p>
+    <w:p>
+      <w:pPr>
+        <w:pStyle w:val="ListParagraph"/>
+        <w:numPr>
+          <w:ilvl w:val="0"/>
+          <w:numId w:val="13"/>
+        </w:numPr>
+        <w:rPr>
+          <w:lang w:val="en-US"/>
+        </w:rPr>
+      </w:pPr>
+      <w:r>
+        <w:rPr>
+          <w:lang w:val="en-US"/>
+        </w:rPr>
         <w:t>Create a Static Web App</w:t>
       </w:r>
     </w:p>
     <w:p>
       <w:pPr>
+        <w:pStyle w:val="ListParagraph"/>
+        <w:numPr>
+          <w:ilvl w:val="0"/>
+          <w:numId w:val="13"/>
+        </w:numPr>
+        <w:rPr>
+          <w:lang w:val="en-US"/>
+        </w:rPr>
+      </w:pPr>
+      <w:r>
+        <w:rPr>
+          <w:lang w:val="en-US"/>
+        </w:rPr>
+        <w:t>Review GitHub Actions</w:t>
+      </w:r>
+    </w:p>
+    <w:p>
+      <w:pPr>
+        <w:pStyle w:val="ListParagraph"/>
+        <w:numPr>
+          <w:ilvl w:val="0"/>
+          <w:numId w:val="13"/>
+        </w:numPr>
+        <w:rPr>
+          <w:lang w:val="en-US"/>
+        </w:rPr>
+      </w:pPr>
+      <w:r>
+        <w:rPr>
+          <w:lang w:val="en-US"/>
+        </w:rPr>
+        <w:t>Create an Azure DNS Zone</w:t>
+      </w:r>
+    </w:p>
+    <w:p>
+      <w:pPr>
+        <w:pStyle w:val="ListParagraph"/>
+        <w:numPr>
+          <w:ilvl w:val="0"/>
+          <w:numId w:val="13"/>
+        </w:numPr>
+        <w:rPr>
+          <w:lang w:val="en-US"/>
+        </w:rPr>
+      </w:pPr>
+      <w:r>
+        <w:rPr>
+          <w:lang w:val="en-US"/>
+        </w:rPr>
+        <w:t>Add Custom Domain</w:t>
+      </w:r>
+    </w:p>
+    <w:p>
+      <w:pPr>
+        <w:rPr>
+          <w:lang w:val="en-US"/>
+        </w:rPr>
+      </w:pPr>
+    </w:p>
+    <w:p>
+      <w:pPr>
+        <w:pStyle w:val="Heading2"/>
+        <w:keepLines/>
+        <w:tabs>
+          <w:tab w:val="clear" w:pos="709"/>
+        </w:tabs>
+        <w:spacing w:before="40" w:after="0" w:line="259" w:lineRule="auto"/>
+        <w:ind w:left="0"/>
+        <w:rPr>
+          <w:rFonts w:asciiTheme="majorHAnsi" w:eastAsiaTheme="majorEastAsia" w:hAnsiTheme="majorHAnsi" w:cstheme="majorBidi"/>
+          <w:b w:val="0"/>
+          <w:bCs w:val="0"/>
+          <w:color w:val="2F5496" w:themeColor="accent1" w:themeShade="BF"/>
+          <w:sz w:val="26"/>
+          <w:lang w:val="en-US"/>
+        </w:rPr>
+      </w:pPr>
+      <w:r>
+        <w:rPr>
+          <w:rFonts w:asciiTheme="majorHAnsi" w:eastAsiaTheme="majorEastAsia" w:hAnsiTheme="majorHAnsi" w:cstheme="majorBidi"/>
+          <w:b w:val="0"/>
+          <w:bCs w:val="0"/>
+          <w:color w:val="2F5496" w:themeColor="accent1" w:themeShade="BF"/>
+          <w:sz w:val="26"/>
+          <w:lang w:val="en-US"/>
+        </w:rPr>
+        <w:t>Create a Static Web App</w:t>
+      </w:r>
+    </w:p>
+    <w:p>
+      <w:pPr>
         <w:rPr>
           <w:lang w:val="en-US"/>
         </w:rPr>
@@ -379,6 +607,7 @@
           <w:noProof/>
           <w:lang w:val="en-US"/>
         </w:rPr>
+        <w:lastRenderedPageBreak/>
         <w:drawing>
           <wp:inline distT="0" distB="0" distL="0" distR="0" wp14:anchorId="1981BA33" wp14:editId="40F9593C">
             <wp:extent cx="5731510" cy="1263650"/>
@@ -476,7 +705,6 @@
           <w:noProof/>
           <w:lang w:val="en-US"/>
         </w:rPr>
-        <w:lastRenderedPageBreak/>
         <w:drawing>
           <wp:inline distT="0" distB="0" distL="0" distR="0" wp14:anchorId="1ECA4419" wp14:editId="3C10AB3C">
             <wp:extent cx="5731510" cy="3488055"/>
@@ -1056,6 +1284,78 @@
           <w:lang w:val="en-US"/>
         </w:rPr>
       </w:pPr>
+    </w:p>
+    <w:p>
+      <w:pPr>
+        <w:rPr>
+          <w:lang w:val="en-US"/>
+        </w:rPr>
+      </w:pPr>
+      <w:r>
+        <w:rPr>
+          <w:lang w:val="en-US"/>
+        </w:rPr>
+        <w:t xml:space="preserve">See details on </w:t>
+      </w:r>
+      <w:hyperlink r:id="rId12" w:history="1">
+        <w:proofErr w:type="spellStart"/>
+        <w:r>
+          <w:rPr>
+            <w:rStyle w:val="Hyperlink"/>
+          </w:rPr>
+          <w:t>Build</w:t>
+        </w:r>
+        <w:proofErr w:type="spellEnd"/>
+        <w:r>
+          <w:rPr>
+            <w:rStyle w:val="Hyperlink"/>
+          </w:rPr>
+          <w:t xml:space="preserve"> </w:t>
+        </w:r>
+        <w:proofErr w:type="spellStart"/>
+        <w:r>
+          <w:rPr>
+            <w:rStyle w:val="Hyperlink"/>
+          </w:rPr>
+          <w:t>configuration</w:t>
+        </w:r>
+        <w:proofErr w:type="spellEnd"/>
+        <w:r>
+          <w:rPr>
+            <w:rStyle w:val="Hyperlink"/>
+          </w:rPr>
+          <w:t xml:space="preserve"> </w:t>
+        </w:r>
+        <w:proofErr w:type="spellStart"/>
+        <w:r>
+          <w:rPr>
+            <w:rStyle w:val="Hyperlink"/>
+          </w:rPr>
+          <w:t>for</w:t>
+        </w:r>
+        <w:proofErr w:type="spellEnd"/>
+        <w:r>
+          <w:rPr>
+            <w:rStyle w:val="Hyperlink"/>
+          </w:rPr>
+          <w:t xml:space="preserve"> Azure Static Web Apps | Microsoft </w:t>
+        </w:r>
+        <w:proofErr w:type="spellStart"/>
+        <w:r>
+          <w:rPr>
+            <w:rStyle w:val="Hyperlink"/>
+          </w:rPr>
+          <w:t>Learn</w:t>
+        </w:r>
+        <w:proofErr w:type="spellEnd"/>
+      </w:hyperlink>
+    </w:p>
+    <w:p>
+      <w:pPr>
+        <w:rPr>
+          <w:lang w:val="en-US"/>
+        </w:rPr>
+      </w:pPr>
       <w:r>
         <w:rPr>
           <w:lang w:val="en-US"/>
@@ -1090,7 +1390,7 @@
                     <pic:cNvPicPr/>
                   </pic:nvPicPr>
                   <pic:blipFill>
-                    <a:blip r:embed="rId12">
+                    <a:blip r:embed="rId13">
                       <a:extLst>
                         <a:ext uri="{28A0092B-C50C-407E-A947-70E740481C1C}">
                           <a14:useLocalDpi xmlns:a14="http://schemas.microsoft.com/office/drawing/2010/main" val="0"/>
@@ -1148,6 +1448,7 @@
           <w:noProof/>
           <w:lang w:val="en-US"/>
         </w:rPr>
+        <w:lastRenderedPageBreak/>
         <w:drawing>
           <wp:inline distT="0" distB="0" distL="0" distR="0" wp14:anchorId="389295C1" wp14:editId="7CA6B2BD">
             <wp:extent cx="5731510" cy="1704975"/>
@@ -1164,7 +1465,7 @@
                     <pic:cNvPicPr/>
                   </pic:nvPicPr>
                   <pic:blipFill>
-                    <a:blip r:embed="rId13">
+                    <a:blip r:embed="rId14">
                       <a:extLst>
                         <a:ext uri="{28A0092B-C50C-407E-A947-70E740481C1C}">
                           <a14:useLocalDpi xmlns:a14="http://schemas.microsoft.com/office/drawing/2010/main" val="0"/>
@@ -1260,7 +1561,7 @@
         </w:rPr>
         <w:t xml:space="preserve">The default URL </w:t>
       </w:r>
-      <w:hyperlink r:id="rId14" w:history="1">
+      <w:hyperlink r:id="rId15" w:history="1">
         <w:r>
           <w:rPr>
             <w:rStyle w:val="Hyperlink"/>
@@ -1384,7 +1685,7 @@
                     <pic:cNvPicPr/>
                   </pic:nvPicPr>
                   <pic:blipFill>
-                    <a:blip r:embed="rId15">
+                    <a:blip r:embed="rId16">
                       <a:extLst>
                         <a:ext uri="{28A0092B-C50C-407E-A947-70E740481C1C}">
                           <a14:useLocalDpi xmlns:a14="http://schemas.microsoft.com/office/drawing/2010/main" val="0"/>
@@ -1451,7 +1752,7 @@
                     <pic:cNvPicPr/>
                   </pic:nvPicPr>
                   <pic:blipFill>
-                    <a:blip r:embed="rId16">
+                    <a:blip r:embed="rId17">
                       <a:extLst>
                         <a:ext uri="{28A0092B-C50C-407E-A947-70E740481C1C}">
                           <a14:useLocalDpi xmlns:a14="http://schemas.microsoft.com/office/drawing/2010/main" val="0"/>
@@ -1488,6 +1789,7 @@
         <w:rPr>
           <w:lang w:val="en-US"/>
         </w:rPr>
+        <w:lastRenderedPageBreak/>
         <w:t>After deployment script finished you should get the overview</w:t>
       </w:r>
       <w:r>
@@ -1514,7 +1816,6 @@
           <w:noProof/>
           <w:lang w:val="en-US"/>
         </w:rPr>
-        <w:lastRenderedPageBreak/>
         <w:drawing>
           <wp:inline distT="0" distB="0" distL="0" distR="0" wp14:anchorId="0AB51FBC" wp14:editId="597F46D8">
             <wp:extent cx="5731510" cy="2797175"/>
@@ -1531,7 +1832,7 @@
                     <pic:cNvPicPr/>
                   </pic:nvPicPr>
                   <pic:blipFill>
-                    <a:blip r:embed="rId17">
+                    <a:blip r:embed="rId18">
                       <a:extLst>
                         <a:ext uri="{28A0092B-C50C-407E-A947-70E740481C1C}">
                           <a14:useLocalDpi xmlns:a14="http://schemas.microsoft.com/office/drawing/2010/main" val="0"/>
@@ -1725,7 +2026,7 @@
                     <pic:cNvPicPr/>
                   </pic:nvPicPr>
                   <pic:blipFill>
-                    <a:blip r:embed="rId18">
+                    <a:blip r:embed="rId19">
                       <a:extLst>
                         <a:ext uri="{28A0092B-C50C-407E-A947-70E740481C1C}">
                           <a14:useLocalDpi xmlns:a14="http://schemas.microsoft.com/office/drawing/2010/main" val="0"/>
@@ -1816,7 +2117,7 @@
                     <pic:cNvPicPr/>
                   </pic:nvPicPr>
                   <pic:blipFill>
-                    <a:blip r:embed="rId19">
+                    <a:blip r:embed="rId20">
                       <a:extLst>
                         <a:ext uri="{28A0092B-C50C-407E-A947-70E740481C1C}">
                           <a14:useLocalDpi xmlns:a14="http://schemas.microsoft.com/office/drawing/2010/main" val="0"/>
@@ -1853,6 +2154,7 @@
         <w:rPr>
           <w:lang w:val="en-US"/>
         </w:rPr>
+        <w:lastRenderedPageBreak/>
         <w:t xml:space="preserve">SWA supports apex domain and sub domains. For apex domains, we have to verify it by a TXT record. In my case, </w:t>
       </w:r>
       <w:r>
@@ -1891,7 +2193,6 @@
           <w:noProof/>
           <w:lang w:val="en-US"/>
         </w:rPr>
-        <w:lastRenderedPageBreak/>
         <w:drawing>
           <wp:inline distT="0" distB="0" distL="0" distR="0" wp14:anchorId="2F9EB5C8" wp14:editId="00AF9176">
             <wp:extent cx="5731510" cy="2268220"/>
@@ -1908,7 +2209,7 @@
                     <pic:cNvPicPr/>
                   </pic:nvPicPr>
                   <pic:blipFill>
-                    <a:blip r:embed="rId20">
+                    <a:blip r:embed="rId21">
                       <a:extLst>
                         <a:ext uri="{28A0092B-C50C-407E-A947-70E740481C1C}">
                           <a14:useLocalDpi xmlns:a14="http://schemas.microsoft.com/office/drawing/2010/main" val="0"/>
@@ -2024,7 +2325,7 @@
                     <pic:cNvPicPr/>
                   </pic:nvPicPr>
                   <pic:blipFill>
-                    <a:blip r:embed="rId21">
+                    <a:blip r:embed="rId22">
                       <a:extLst>
                         <a:ext uri="{28A0092B-C50C-407E-A947-70E740481C1C}">
                           <a14:useLocalDpi xmlns:a14="http://schemas.microsoft.com/office/drawing/2010/main" val="0"/>
@@ -2111,6 +2412,7 @@
           <w:noProof/>
           <w:lang w:val="en-US"/>
         </w:rPr>
+        <w:lastRenderedPageBreak/>
         <w:drawing>
           <wp:inline distT="0" distB="0" distL="0" distR="0" wp14:anchorId="78EA69D4" wp14:editId="4DE9906C">
             <wp:extent cx="5731510" cy="1597025"/>
@@ -2124,134 +2426,6 @@
                 <pic:pic xmlns:pic="http://schemas.openxmlformats.org/drawingml/2006/picture">
                   <pic:nvPicPr>
                     <pic:cNvPr id="20" name="Picture 20" descr="Graphical user interface, text, application&#10;&#10;Description automatically generated"/>
-                    <pic:cNvPicPr/>
-                  </pic:nvPicPr>
-                  <pic:blipFill>
-                    <a:blip r:embed="rId22">
-                      <a:extLst>
-                        <a:ext uri="{28A0092B-C50C-407E-A947-70E740481C1C}">
-                          <a14:useLocalDpi xmlns:a14="http://schemas.microsoft.com/office/drawing/2010/main" val="0"/>
-                        </a:ext>
-                      </a:extLst>
-                    </a:blip>
-                    <a:stretch>
-                      <a:fillRect/>
-                    </a:stretch>
-                  </pic:blipFill>
-                  <pic:spPr>
-                    <a:xfrm>
-                      <a:off x="0" y="0"/>
-                      <a:ext cx="5731510" cy="1597025"/>
-                    </a:xfrm>
-                    <a:prstGeom prst="rect">
-                      <a:avLst/>
-                    </a:prstGeom>
-                  </pic:spPr>
-                </pic:pic>
-              </a:graphicData>
-            </a:graphic>
-          </wp:inline>
-        </w:drawing>
-      </w:r>
-    </w:p>
-    <w:p>
-      <w:pPr>
-        <w:rPr>
-          <w:lang w:val="en-US"/>
-        </w:rPr>
-      </w:pPr>
-      <w:r>
-        <w:rPr>
-          <w:lang w:val="en-US"/>
-        </w:rPr>
-        <w:lastRenderedPageBreak/>
-        <w:t>Now you can add Sub-</w:t>
-      </w:r>
-      <w:r>
-        <w:rPr>
-          <w:lang w:val="en-US"/>
-        </w:rPr>
-        <w:t>domain</w:t>
-      </w:r>
-      <w:r>
-        <w:rPr>
-          <w:lang w:val="en-US"/>
-        </w:rPr>
-        <w:t xml:space="preserve"> </w:t>
-      </w:r>
-      <w:r>
-        <w:rPr>
-          <w:lang w:val="en-US"/>
-        </w:rPr>
-        <w:t>«</w:t>
-      </w:r>
-      <w:r>
-        <w:rPr>
-          <w:lang w:val="en-US"/>
-        </w:rPr>
-        <w:t>www</w:t>
-      </w:r>
-      <w:r>
-        <w:rPr>
-          <w:lang w:val="en-US"/>
-        </w:rPr>
-        <w:t>»</w:t>
-      </w:r>
-      <w:r>
-        <w:rPr>
-          <w:lang w:val="en-US"/>
-        </w:rPr>
-        <w:t xml:space="preserve"> to your SWA by adding </w:t>
-      </w:r>
-      <w:r>
-        <w:rPr>
-          <w:lang w:val="en-US"/>
-        </w:rPr>
-        <w:t>«</w:t>
-      </w:r>
-      <w:r>
-        <w:rPr>
-          <w:lang w:val="en-US"/>
-        </w:rPr>
-        <w:t>www.</w:t>
-      </w:r>
-      <w:r>
-        <w:rPr>
-          <w:lang w:val="en-US"/>
-        </w:rPr>
-        <w:t>elisabethruegg.com</w:t>
-      </w:r>
-      <w:r>
-        <w:rPr>
-          <w:lang w:val="en-US"/>
-        </w:rPr>
-        <w:t>»</w:t>
-      </w:r>
-    </w:p>
-    <w:p>
-      <w:pPr>
-        <w:rPr>
-          <w:lang w:val="en-US"/>
-        </w:rPr>
-      </w:pPr>
-      <w:r>
-        <w:rPr>
-          <w:noProof/>
-          <w:lang w:val="en-US"/>
-        </w:rPr>
-        <w:drawing>
-          <wp:inline distT="0" distB="0" distL="0" distR="0" wp14:anchorId="176DCCE3" wp14:editId="4518D04F">
-            <wp:extent cx="5731510" cy="1597025"/>
-            <wp:effectExtent l="0" t="0" r="2540" b="3175"/>
-            <wp:docPr id="21" name="Picture 21" descr="Graphical user interface, application&#10;&#10;Description automatically generated"/>
-            <wp:cNvGraphicFramePr>
-              <a:graphicFrameLocks xmlns:a="http://schemas.openxmlformats.org/drawingml/2006/main" noChangeAspect="1"/>
-            </wp:cNvGraphicFramePr>
-            <a:graphic xmlns:a="http://schemas.openxmlformats.org/drawingml/2006/main">
-              <a:graphicData uri="http://schemas.openxmlformats.org/drawingml/2006/picture">
-                <pic:pic xmlns:pic="http://schemas.openxmlformats.org/drawingml/2006/picture">
-                  <pic:nvPicPr>
-                    <pic:cNvPr id="21" name="Picture 21" descr="Graphical user interface, application&#10;&#10;Description automatically generated"/>
                     <pic:cNvPicPr/>
                   </pic:nvPicPr>
                   <pic:blipFill>
@@ -2292,6 +2466,133 @@
         <w:rPr>
           <w:lang w:val="en-US"/>
         </w:rPr>
+        <w:t>Now you can add Sub-</w:t>
+      </w:r>
+      <w:r>
+        <w:rPr>
+          <w:lang w:val="en-US"/>
+        </w:rPr>
+        <w:t>domain</w:t>
+      </w:r>
+      <w:r>
+        <w:rPr>
+          <w:lang w:val="en-US"/>
+        </w:rPr>
+        <w:t xml:space="preserve"> </w:t>
+      </w:r>
+      <w:r>
+        <w:rPr>
+          <w:lang w:val="en-US"/>
+        </w:rPr>
+        <w:t>«</w:t>
+      </w:r>
+      <w:r>
+        <w:rPr>
+          <w:lang w:val="en-US"/>
+        </w:rPr>
+        <w:t>www</w:t>
+      </w:r>
+      <w:r>
+        <w:rPr>
+          <w:lang w:val="en-US"/>
+        </w:rPr>
+        <w:t>»</w:t>
+      </w:r>
+      <w:r>
+        <w:rPr>
+          <w:lang w:val="en-US"/>
+        </w:rPr>
+        <w:t xml:space="preserve"> to your SWA by adding </w:t>
+      </w:r>
+      <w:r>
+        <w:rPr>
+          <w:lang w:val="en-US"/>
+        </w:rPr>
+        <w:t>«</w:t>
+      </w:r>
+      <w:r>
+        <w:rPr>
+          <w:lang w:val="en-US"/>
+        </w:rPr>
+        <w:t>www.</w:t>
+      </w:r>
+      <w:r>
+        <w:rPr>
+          <w:lang w:val="en-US"/>
+        </w:rPr>
+        <w:t>elisabethruegg.com</w:t>
+      </w:r>
+      <w:r>
+        <w:rPr>
+          <w:lang w:val="en-US"/>
+        </w:rPr>
+        <w:t>»</w:t>
+      </w:r>
+    </w:p>
+    <w:p>
+      <w:pPr>
+        <w:rPr>
+          <w:lang w:val="en-US"/>
+        </w:rPr>
+      </w:pPr>
+      <w:r>
+        <w:rPr>
+          <w:noProof/>
+          <w:lang w:val="en-US"/>
+        </w:rPr>
+        <w:drawing>
+          <wp:inline distT="0" distB="0" distL="0" distR="0" wp14:anchorId="176DCCE3" wp14:editId="4518D04F">
+            <wp:extent cx="5731510" cy="1597025"/>
+            <wp:effectExtent l="0" t="0" r="2540" b="3175"/>
+            <wp:docPr id="21" name="Picture 21" descr="Graphical user interface, application&#10;&#10;Description automatically generated"/>
+            <wp:cNvGraphicFramePr>
+              <a:graphicFrameLocks xmlns:a="http://schemas.openxmlformats.org/drawingml/2006/main" noChangeAspect="1"/>
+            </wp:cNvGraphicFramePr>
+            <a:graphic xmlns:a="http://schemas.openxmlformats.org/drawingml/2006/main">
+              <a:graphicData uri="http://schemas.openxmlformats.org/drawingml/2006/picture">
+                <pic:pic xmlns:pic="http://schemas.openxmlformats.org/drawingml/2006/picture">
+                  <pic:nvPicPr>
+                    <pic:cNvPr id="21" name="Picture 21" descr="Graphical user interface, application&#10;&#10;Description automatically generated"/>
+                    <pic:cNvPicPr/>
+                  </pic:nvPicPr>
+                  <pic:blipFill>
+                    <a:blip r:embed="rId24">
+                      <a:extLst>
+                        <a:ext uri="{28A0092B-C50C-407E-A947-70E740481C1C}">
+                          <a14:useLocalDpi xmlns:a14="http://schemas.microsoft.com/office/drawing/2010/main" val="0"/>
+                        </a:ext>
+                      </a:extLst>
+                    </a:blip>
+                    <a:stretch>
+                      <a:fillRect/>
+                    </a:stretch>
+                  </pic:blipFill>
+                  <pic:spPr>
+                    <a:xfrm>
+                      <a:off x="0" y="0"/>
+                      <a:ext cx="5731510" cy="1597025"/>
+                    </a:xfrm>
+                    <a:prstGeom prst="rect">
+                      <a:avLst/>
+                    </a:prstGeom>
+                  </pic:spPr>
+                </pic:pic>
+              </a:graphicData>
+            </a:graphic>
+          </wp:inline>
+        </w:drawing>
+      </w:r>
+    </w:p>
+    <w:p>
+      <w:pPr>
+        <w:rPr>
+          <w:lang w:val="en-US"/>
+        </w:rPr>
+      </w:pPr>
+      <w:r>
+        <w:rPr>
+          <w:lang w:val="en-US"/>
+        </w:rPr>
         <w:t>A</w:t>
       </w:r>
       <w:r>
@@ -2470,7 +2771,7 @@
           <w:numId w:val="12"/>
         </w:numPr>
       </w:pPr>
-      <w:hyperlink r:id="rId24" w:history="1">
+      <w:hyperlink r:id="rId25" w:history="1">
         <w:proofErr w:type="spellStart"/>
         <w:r>
           <w:rPr>
@@ -2520,7 +2821,7 @@
           <w:lang w:val="en-US"/>
         </w:rPr>
       </w:pPr>
-      <w:hyperlink r:id="rId25" w:history="1">
+      <w:hyperlink r:id="rId26" w:history="1">
         <w:proofErr w:type="spellStart"/>
         <w:r>
           <w:rPr>
@@ -2570,7 +2871,7 @@
           <w:lang w:val="en-US"/>
         </w:rPr>
       </w:pPr>
-      <w:hyperlink r:id="rId26" w:history="1">
+      <w:hyperlink r:id="rId27" w:history="1">
         <w:proofErr w:type="spellStart"/>
         <w:r>
           <w:rPr>
@@ -2634,7 +2935,7 @@
           <w:lang w:val="en-US"/>
         </w:rPr>
       </w:pPr>
-      <w:hyperlink r:id="rId27" w:history="1">
+      <w:hyperlink r:id="rId28" w:history="1">
         <w:proofErr w:type="spellStart"/>
         <w:r>
           <w:rPr>
@@ -3239,9 +3540,98 @@
     </w:lvl>
   </w:abstractNum>
   <w:abstractNum w:abstractNumId="4" w15:restartNumberingAfterBreak="0">
+    <w:nsid w:val="68C17BF9"/>
+    <w:multiLevelType w:val="hybridMultilevel"/>
+    <w:tmpl w:val="8B780A4C"/>
+    <w:lvl w:ilvl="0" w:tplc="0807000F">
+      <w:start w:val="1"/>
+      <w:numFmt w:val="decimal"/>
+      <w:lvlText w:val="%1."/>
+      <w:lvlJc w:val="left"/>
+      <w:pPr>
+        <w:ind w:left="720" w:hanging="360"/>
+      </w:pPr>
+      <w:rPr>
+        <w:rFonts w:hint="default"/>
+      </w:rPr>
+    </w:lvl>
+    <w:lvl w:ilvl="1" w:tplc="08070019" w:tentative="1">
+      <w:start w:val="1"/>
+      <w:numFmt w:val="lowerLetter"/>
+      <w:lvlText w:val="%2."/>
+      <w:lvlJc w:val="left"/>
+      <w:pPr>
+        <w:ind w:left="1440" w:hanging="360"/>
+      </w:pPr>
+    </w:lvl>
+    <w:lvl w:ilvl="2" w:tplc="0807001B" w:tentative="1">
+      <w:start w:val="1"/>
+      <w:numFmt w:val="lowerRoman"/>
+      <w:lvlText w:val="%3."/>
+      <w:lvlJc w:val="right"/>
+      <w:pPr>
+        <w:ind w:left="2160" w:hanging="180"/>
+      </w:pPr>
+    </w:lvl>
+    <w:lvl w:ilvl="3" w:tplc="0807000F" w:tentative="1">
+      <w:start w:val="1"/>
+      <w:numFmt w:val="decimal"/>
+      <w:lvlText w:val="%4."/>
+      <w:lvlJc w:val="left"/>
+      <w:pPr>
+        <w:ind w:left="2880" w:hanging="360"/>
+      </w:pPr>
+    </w:lvl>
+    <w:lvl w:ilvl="4" w:tplc="08070019" w:tentative="1">
+      <w:start w:val="1"/>
+      <w:numFmt w:val="lowerLetter"/>
+      <w:lvlText w:val="%5."/>
+      <w:lvlJc w:val="left"/>
+      <w:pPr>
+        <w:ind w:left="3600" w:hanging="360"/>
+      </w:pPr>
+    </w:lvl>
+    <w:lvl w:ilvl="5" w:tplc="0807001B" w:tentative="1">
+      <w:start w:val="1"/>
+      <w:numFmt w:val="lowerRoman"/>
+      <w:lvlText w:val="%6."/>
+      <w:lvlJc w:val="right"/>
+      <w:pPr>
+        <w:ind w:left="4320" w:hanging="180"/>
+      </w:pPr>
+    </w:lvl>
+    <w:lvl w:ilvl="6" w:tplc="0807000F" w:tentative="1">
+      <w:start w:val="1"/>
+      <w:numFmt w:val="decimal"/>
+      <w:lvlText w:val="%7."/>
+      <w:lvlJc w:val="left"/>
+      <w:pPr>
+        <w:ind w:left="5040" w:hanging="360"/>
+      </w:pPr>
+    </w:lvl>
+    <w:lvl w:ilvl="7" w:tplc="08070019" w:tentative="1">
+      <w:start w:val="1"/>
+      <w:numFmt w:val="lowerLetter"/>
+      <w:lvlText w:val="%8."/>
+      <w:lvlJc w:val="left"/>
+      <w:pPr>
+        <w:ind w:left="5760" w:hanging="360"/>
+      </w:pPr>
+    </w:lvl>
+    <w:lvl w:ilvl="8" w:tplc="0807001B" w:tentative="1">
+      <w:start w:val="1"/>
+      <w:numFmt w:val="lowerRoman"/>
+      <w:lvlText w:val="%9."/>
+      <w:lvlJc w:val="right"/>
+      <w:pPr>
+        <w:ind w:left="6480" w:hanging="180"/>
+      </w:pPr>
+    </w:lvl>
+  </w:abstractNum>
+  <w:abstractNum w:abstractNumId="5" w15:restartNumberingAfterBreak="0">
     <w:nsid w:val="74DC6F32"/>
     <w:multiLevelType w:val="hybridMultilevel"/>
-    <w:tmpl w:val="555E9120"/>
+    <w:tmpl w:val="30A455EA"/>
     <w:lvl w:ilvl="0" w:tplc="08070001">
       <w:start w:val="1"/>
       <w:numFmt w:val="bullet"/>
@@ -3400,10 +3790,13 @@
     <w:abstractNumId w:val="2"/>
   </w:num>
   <w:num w:numId="11" w16cid:durableId="1519392628">
-    <w:abstractNumId w:val="4"/>
+    <w:abstractNumId w:val="5"/>
   </w:num>
   <w:num w:numId="12" w16cid:durableId="1377048322">
     <w:abstractNumId w:val="3"/>
+  </w:num>
+  <w:num w:numId="13" w16cid:durableId="2062514475">
+    <w:abstractNumId w:val="4"/>
   </w:num>
 </w:numbering>
 </file>

</xml_diff>